<commit_message>
Fixing typo in proof of theorem
</commit_message>
<xml_diff>
--- a/Course_Notes/Chapter_12_Nash_equilibrium_and_Evolutionary_stable_strategies.docx
+++ b/Course_Notes/Chapter_12_Nash_equilibrium_and_Evolutionary_stable_strategies.docx
@@ -2,7 +2,7 @@
 <file path=word/document.xml><?xml version="1.0" encoding="utf-8"?>
 <w:document xmlns:w="http://schemas.openxmlformats.org/wordprocessingml/2006/main" xmlns:m="http://schemas.openxmlformats.org/officeDocument/2006/math" xmlns:r="http://schemas.openxmlformats.org/officeDocument/2006/relationships" xmlns:o="urn:schemas-microsoft-com:office:office" xmlns:v="urn:schemas-microsoft-com:vml" xmlns:w10="urn:schemas-microsoft-com:office:word" xmlns:a="http://schemas.openxmlformats.org/drawingml/2006/main" xmlns:pic="http://schemas.openxmlformats.org/drawingml/2006/picture" xmlns:wp="http://schemas.openxmlformats.org/drawingml/2006/wordprocessingDrawing">
   <w:body>
-    <w:bookmarkStart w:id="21" w:name="or-3-chapter-12---nash-equilibrium-and-evolutionary-stable-strategies"/>
+    <w:bookmarkStart w:id="or-3-chapter-12---nash-equilibrium-and-evolutionary-stable-strategies" w:name="or-3-chapter-12---nash-equilibrium-and-evolutionary-stable-strategies"/>
     <w:p>
       <w:pPr>
         <w:pStyle w:val="Heading1"/>
@@ -11,8 +11,8 @@
         <w:t xml:space="preserve">OR 3: Chapter 12 - Nash equilibrium and Evolutionary stable strategies</w:t>
       </w:r>
     </w:p>
-    <w:bookmarkEnd w:id="21"/>
-    <w:bookmarkStart w:id="22" w:name="recap"/>
+    <w:bookmarkEnd w:id="or-3-chapter-12---nash-equilibrium-and-evolutionary-stable-strategies"/>
+    <w:bookmarkStart w:id="recap" w:name="recap"/>
     <w:p>
       <w:pPr>
         <w:pStyle w:val="Heading2"/>
@@ -21,7 +21,7 @@
         <w:t xml:space="preserve">Recap</w:t>
       </w:r>
     </w:p>
-    <w:bookmarkEnd w:id="22"/>
+    <w:bookmarkEnd w:id="recap"/>
     <w:p>
       <w:r>
         <w:t xml:space="preserve">In the</w:t>
@@ -29,10 +29,10 @@
       <w:r>
         <w:t xml:space="preserve"> </w:t>
       </w:r>
-      <w:hyperlink r:id="rId23">
+      <w:hyperlink r:id="link0">
         <w:r>
           <w:rPr>
-            <w:rStyle w:val="Link"/>
+            <w:rStyle w:val="Hyperlink"/>
           </w:rPr>
           <w:t xml:space="preserve">previous chapter</w:t>
         </w:r>
@@ -79,7 +79,7 @@
         <w:t xml:space="preserve">In this chapter we'll take a look at pairwise contest games and look at the connection between Nash equilibrium and ESS.</w:t>
       </w:r>
     </w:p>
-    <w:bookmarkStart w:id="24" w:name="pairwise-contest-games"/>
+    <w:bookmarkStart w:id="pairwise-contest-games" w:name="pairwise-contest-games"/>
     <w:p>
       <w:pPr>
         <w:pStyle w:val="Heading2"/>
@@ -88,13 +88,14 @@
         <w:t xml:space="preserve">Pairwise contest games</w:t>
       </w:r>
     </w:p>
-    <w:bookmarkEnd w:id="24"/>
+    <w:bookmarkEnd w:id="pairwise-contest-games"/>
     <w:p>
       <w:r>
         <w:t xml:space="preserve">In a population game when considering a pairwise contest game we assume that individuals are randomly matched. The utilities then depend just on what the individuals do:</w:t>
       </w:r>
     </w:p>
     <w:p>
+      <w:br/>
       <m:oMathPara>
         <m:oMathParaPr>
           <m:jc m:val="center"/>
@@ -250,6 +251,7 @@
           </m:r>
         </m:oMath>
       </m:oMathPara>
+      <w:br/>
     </w:p>
     <w:p>
       <w:r>
@@ -499,6 +501,7 @@
       </w:r>
     </w:p>
     <w:p>
+      <w:br/>
       <m:oMathPara>
         <m:oMathParaPr>
           <m:jc m:val="center"/>
@@ -660,6 +663,7 @@
           </m:f>
         </m:oMath>
       </m:oMathPara>
+      <w:br/>
     </w:p>
     <w:p>
       <w:r>
@@ -684,6 +688,7 @@
       </w:r>
     </w:p>
     <w:p>
+      <w:br/>
       <m:oMathPara>
         <m:oMathParaPr>
           <m:jc m:val="center"/>
@@ -825,6 +830,7 @@
           </m:f>
         </m:oMath>
       </m:oMathPara>
+      <w:br/>
     </w:p>
     <w:p>
       <w:r>
@@ -877,6 +883,7 @@
       </w:r>
     </w:p>
     <w:p>
+      <w:br/>
       <m:oMathPara>
         <m:oMathParaPr>
           <m:jc m:val="center"/>
@@ -961,6 +968,7 @@
           </m:f>
         </m:oMath>
       </m:oMathPara>
+      <w:br/>
     </w:p>
     <w:p>
       <w:r>
@@ -1184,6 +1192,7 @@
       </w:r>
     </w:p>
     <w:p>
+      <w:br/>
       <m:oMathPara>
         <m:oMathParaPr>
           <m:jc m:val="center"/>
@@ -1345,6 +1354,7 @@
           </m:f>
         </m:oMath>
       </m:oMathPara>
+      <w:br/>
     </w:p>
     <w:p>
       <w:pPr>
@@ -1714,6 +1724,7 @@
       </w:r>
     </w:p>
     <w:p>
+      <w:br/>
       <m:oMathPara>
         <m:oMathParaPr>
           <m:jc m:val="center"/>
@@ -1851,6 +1862,7 @@
           </m:r>
         </m:oMath>
       </m:oMathPara>
+      <w:br/>
     </w:p>
     <w:p>
       <w:r>
@@ -1858,6 +1870,7 @@
       </w:r>
     </w:p>
     <w:p>
+      <w:br/>
       <m:oMathPara>
         <m:oMathParaPr>
           <m:jc m:val="center"/>
@@ -2285,8 +2298,10 @@
           </m:m>
         </m:oMath>
       </m:oMathPara>
-    </w:p>
-    <w:p>
+      <w:br/>
+    </w:p>
+    <w:p>
+      <w:br/>
       <m:oMathPara>
         <m:oMathParaPr>
           <m:jc m:val="center"/>
@@ -2665,6 +2680,7 @@
           </m:m>
         </m:oMath>
       </m:oMathPara>
+      <w:br/>
     </w:p>
     <w:p>
       <w:r>
@@ -2672,6 +2688,7 @@
       </w:r>
     </w:p>
     <w:p>
+      <w:br/>
       <m:oMathPara>
         <m:oMathParaPr>
           <m:jc m:val="center"/>
@@ -2838,6 +2855,7 @@
           </m:r>
         </m:oMath>
       </m:oMathPara>
+      <w:br/>
     </w:p>
     <w:p>
       <w:r>
@@ -2874,7 +2892,7 @@
         <w:t xml:space="preserve">We will now take a closer look the connection between ESS and Nash equilibria.</w:t>
       </w:r>
     </w:p>
-    <w:bookmarkStart w:id="25" w:name="ess-and-nash-equilibria"/>
+    <w:bookmarkStart w:id="ess-and-nash-equilibria" w:name="ess-and-nash-equilibria"/>
     <w:p>
       <w:pPr>
         <w:pStyle w:val="Heading2"/>
@@ -2883,13 +2901,13 @@
         <w:t xml:space="preserve">ESS and Nash equilibria</w:t>
       </w:r>
     </w:p>
-    <w:bookmarkEnd w:id="25"/>
+    <w:bookmarkEnd w:id="ess-and-nash-equilibria"/>
     <w:p>
       <w:r>
         <w:t xml:space="preserve">When considering pairwise contest population games there is a natural way to associate a normal form game.</w:t>
       </w:r>
     </w:p>
-    <w:bookmarkStart w:id="26" w:name="definition"/>
+    <w:bookmarkStart w:id="definition" w:name="definition"/>
     <w:p>
       <w:pPr>
         <w:pStyle w:val="Heading3"/>
@@ -2898,7 +2916,7 @@
         <w:t xml:space="preserve">Definition</w:t>
       </w:r>
     </w:p>
-    <w:bookmarkEnd w:id="26"/>
+    <w:bookmarkEnd w:id="definition"/>
     <w:p>
       <w:r>
         <w:pict>
@@ -3063,7 +3081,7 @@
         <w:t xml:space="preserve">Using this we have the powerful result:</w:t>
       </w:r>
     </w:p>
-    <w:bookmarkStart w:id="27" w:name="theorem-relating-an-evolutionary-stable-strategy-to-the-nash-equilibrium-of-the-associated-game"/>
+    <w:bookmarkStart w:id="theorem-relating-an-evolutionary-stable-strategy-to-the-nash-equilibrium-of-the-associated-game" w:name="theorem-relating-an-evolutionary-stable-strategy-to-the-nash-equilibrium-of-the-associated-game"/>
     <w:p>
       <w:pPr>
         <w:pStyle w:val="Heading3"/>
@@ -3072,7 +3090,7 @@
         <w:t xml:space="preserve">Theorem relating an evolutionary stable strategy to the Nash equilibrium of the associated game</w:t>
       </w:r>
     </w:p>
-    <w:bookmarkEnd w:id="27"/>
+    <w:bookmarkEnd w:id="theorem-relating-an-evolutionary-stable-strategy-to-the-nash-equilibrium-of-the-associated-game"/>
     <w:p>
       <w:r>
         <w:pict>
@@ -3463,7 +3481,7 @@
         </w:pict>
       </w:r>
     </w:p>
-    <w:bookmarkStart w:id="28" w:name="proof"/>
+    <w:bookmarkStart w:id="proof" w:name="proof"/>
     <w:p>
       <w:pPr>
         <w:pStyle w:val="Heading3"/>
@@ -3472,7 +3490,7 @@
         <w:t xml:space="preserve">Proof</w:t>
       </w:r>
     </w:p>
-    <w:bookmarkEnd w:id="28"/>
+    <w:bookmarkEnd w:id="proof"/>
     <w:p>
       <w:r>
         <w:pict>
@@ -3511,6 +3529,7 @@
       </w:r>
     </w:p>
     <w:p>
+      <w:br/>
       <m:oMathPara>
         <m:oMathParaPr>
           <m:jc m:val="center"/>
@@ -3600,6 +3619,7 @@
           </m:r>
         </m:oMath>
       </m:oMathPara>
+      <w:br/>
     </w:p>
     <w:p>
       <w:r>
@@ -3607,6 +3627,7 @@
       </w:r>
     </w:p>
     <w:p>
+      <w:br/>
       <m:oMathPara>
         <m:oMathParaPr>
           <m:jc m:val="center"/>
@@ -3810,6 +3831,7 @@
           </m:r>
         </m:oMath>
       </m:oMathPara>
+      <w:br/>
     </w:p>
     <w:p>
       <w:pPr>
@@ -4190,20 +4212,10 @@
           <m:rPr/>
           <m:t>,</m:t>
         </m:r>
-        <m:sSup>
-          <m:e>
-            <m:r>
-              <m:rPr/>
-              <m:t>σ</m:t>
-            </m:r>
-          </m:e>
-          <m:sup>
-            <m:r>
-              <m:rPr/>
-              <m:t>*</m:t>
-            </m:r>
-          </m:sup>
-        </m:sSup>
+        <m:r>
+          <m:rPr/>
+          <m:t>σ</m:t>
+        </m:r>
         <m:r>
           <m:rPr/>
           <m:t>)</m:t>
@@ -4228,20 +4240,10 @@
           <m:rPr/>
           <m:t>,</m:t>
         </m:r>
-        <m:sSup>
-          <m:e>
-            <m:r>
-              <m:rPr/>
-              <m:t>σ</m:t>
-            </m:r>
-          </m:e>
-          <m:sup>
-            <m:r>
-              <m:rPr/>
-              <m:t>*</m:t>
-            </m:r>
-          </m:sup>
-        </m:sSup>
+        <m:r>
+          <m:rPr/>
+          <m:t>σ</m:t>
+        </m:r>
         <m:r>
           <m:rPr/>
           <m:t>)</m:t>
@@ -4297,7 +4299,7 @@
         <w:t xml:space="preserve">Test the Nash equilibrium against the two conditions of the above Theorem.</w:t>
       </w:r>
     </w:p>
-    <w:bookmarkStart w:id="29" w:name="example"/>
+    <w:bookmarkStart w:id="example" w:name="example"/>
     <w:p>
       <w:pPr>
         <w:pStyle w:val="Heading3"/>
@@ -4306,13 +4308,14 @@
         <w:t xml:space="preserve">Example</w:t>
       </w:r>
     </w:p>
-    <w:bookmarkEnd w:id="29"/>
+    <w:bookmarkEnd w:id="example"/>
     <w:p>
       <w:r>
         <w:t xml:space="preserve">Let us consider the Hawk-Dove game. The associated two-player game is:</w:t>
       </w:r>
     </w:p>
     <w:p>
+      <w:br/>
       <m:oMathPara>
         <m:oMathParaPr>
           <m:jc m:val="center"/>
@@ -4513,6 +4516,7 @@
           </m:d>
         </m:oMath>
       </m:oMathPara>
+      <w:br/>
     </w:p>
     <w:p>
       <w:r>
@@ -4543,6 +4547,7 @@
       </w:r>
     </w:p>
     <w:p>
+      <w:br/>
       <m:oMathPara>
         <m:oMathParaPr>
           <m:jc m:val="center"/>
@@ -4707,6 +4712,7 @@
           </m:m>
         </m:oMath>
       </m:oMathPara>
+      <w:br/>
     </w:p>
     <w:p>
       <w:r>
@@ -4939,6 +4945,7 @@
       </w:r>
     </w:p>
     <w:p>
+      <w:br/>
       <m:oMathPara>
         <m:oMathParaPr>
           <m:jc m:val="center"/>
@@ -5008,6 +5015,7 @@
           </m:r>
         </m:oMath>
       </m:oMathPara>
+      <w:br/>
     </w:p>
     <w:p>
       <w:r>
@@ -5015,6 +5023,7 @@
       </w:r>
     </w:p>
     <w:p>
+      <w:br/>
       <m:oMathPara>
         <m:oMathParaPr>
           <m:jc m:val="center"/>
@@ -5225,13 +5234,11 @@
           </m:f>
         </m:oMath>
       </m:oMathPara>
-    </w:p>
-    <w:p>
+      <w:br/>
       <w:r>
         <w:t xml:space="preserve"> </w:t>
       </w:r>
-    </w:p>
-    <w:p>
+      <w:br/>
       <m:oMathPara>
         <m:oMathParaPr>
           <m:jc m:val="center"/>
@@ -5389,6 +5396,7 @@
           </m:f>
         </m:oMath>
       </m:oMathPara>
+      <w:br/>
     </w:p>
     <w:p>
       <w:r>
@@ -5396,6 +5404,7 @@
       </w:r>
     </w:p>
     <w:p>
+      <w:br/>
       <m:oMathPara>
         <m:oMathParaPr>
           <m:jc m:val="center"/>
@@ -5537,6 +5546,7 @@
           </m:r>
         </m:oMath>
       </m:oMathPara>
+      <w:br/>
     </w:p>
     <w:p>
       <w:r>
@@ -5545,16 +5555,11 @@
     </w:p>
   </w:body>
 </w:document>
-</file>
-
-<file path=word/footnotes.xml><?xml version="1.0" encoding="utf-8"?>
-<w:footnotes xmlns:w="http://schemas.openxmlformats.org/wordprocessingml/2006/main" xmlns:m="http://schemas.openxmlformats.org/officeDocument/2006/math" xmlns:r="http://schemas.openxmlformats.org/officeDocument/2006/relationships" xmlns:o="urn:schemas-microsoft-com:office:office" xmlns:v="urn:schemas-microsoft-com:vml" xmlns:w10="urn:schemas-microsoft-com:office:word" xmlns:a="http://schemas.openxmlformats.org/drawingml/2006/main" xmlns:pic="http://schemas.openxmlformats.org/drawingml/2006/picture" xmlns:wp="http://schemas.openxmlformats.org/drawingml/2006/wordprocessingDrawing"/>
 </file>
 
 <file path=word/numbering.xml><?xml version="1.0" encoding="utf-8"?>
 <w:numbering xmlns:w="http://schemas.openxmlformats.org/wordprocessingml/2006/main">
   <w:abstractNum w:abstractNumId="0">
-    <w:nsid w:val="5ae368d6"/>
     <w:multiLevelType w:val="multilevel"/>
     <w:lvl w:ilvl="0">
       <w:numFmt w:val="bullet"/>
@@ -5635,7 +5640,6 @@
     </w:lvl>
   </w:abstractNum>
   <w:abstractNum w:abstractNumId="2">
-    <w:nsid w:val="1b76b17e"/>
     <w:multiLevelType w:val="multilevel"/>
     <w:lvl w:ilvl="0">
       <w:numFmt w:val="bullet"/>
@@ -5716,7 +5720,6 @@
     </w:lvl>
   </w:abstractNum>
   <w:abstractNum w:abstractNumId="3">
-    <w:nsid w:val="4558c5c7"/>
     <w:multiLevelType w:val="multilevel"/>
     <w:lvl w:ilvl="0">
       <w:start w:val="1"/>
@@ -6119,8 +6122,8 @@
       <w:i/>
     </w:rPr>
   </w:style>
-  <w:style w:type="paragraph" w:styleId="ImageCaption">
-    <w:name w:val="Image Caption"/>
+  <w:style w:type="paragraph" w:styleId="PictureCaption">
+    <w:name w:val="Picture Caption"/>
     <w:basedOn w:val="Normal"/>
     <w:link w:val="BodyTextChar"/>
     <w:pPr>
@@ -6143,15 +6146,15 @@
       <w:sz w:val="22"/>
     </w:rPr>
   </w:style>
-  <w:style w:type="character" w:customStyle="1" w:styleId="FootnoteRef">
-    <w:name w:val="Footnote Ref"/>
+  <w:style w:type="character" w:customStyle="1" w:styleId="FootnoteReference">
+    <w:name w:val="Footnote Reference"/>
     <w:basedOn w:val="BodyTextChar"/>
     <w:rPr>
       <w:vertAlign w:val="superscript"/>
     </w:rPr>
   </w:style>
-  <w:style w:type="character" w:customStyle="1" w:styleId="Link">
-    <w:name w:val="Link"/>
+  <w:style w:type="character" w:customStyle="1" w:styleId="Hyperlink">
+    <w:name w:val="Hyperlink"/>
     <w:basedOn w:val="BodyTextChar"/>
     <w:rPr>
       <w:color w:val="4F81BD" w:themeColor="accent1"/>

</xml_diff>

<commit_message>
Typo found by Asher
</commit_message>
<xml_diff>
--- a/Course_Notes/Chapter_12_Nash_equilibrium_and_Evolutionary_stable_strategies.docx
+++ b/Course_Notes/Chapter_12_Nash_equilibrium_and_Evolutionary_stable_strategies.docx
@@ -43,6 +43,7 @@
     </w:p>
     <w:p>
       <w:pPr>
+        <w:pStyle w:val="Compact"/>
         <w:numPr>
           <w:numId w:val="2"/>
           <w:ilvl w:val="0"/>
@@ -54,6 +55,7 @@
     </w:p>
     <w:p>
       <w:pPr>
+        <w:pStyle w:val="Compact"/>
         <w:numPr>
           <w:numId w:val="2"/>
           <w:ilvl w:val="0"/>
@@ -65,6 +67,7 @@
     </w:p>
     <w:p>
       <w:pPr>
+        <w:pStyle w:val="Compact"/>
         <w:numPr>
           <w:numId w:val="2"/>
           <w:ilvl w:val="0"/>
@@ -132,7 +135,6 @@
             <m:naryPr>
               <m:chr m:val="∑"/>
               <m:limLoc m:val="undOvr"/>
-              <m:grow/>
               <m:supHide m:val="off"/>
               <m:supHide m:val="off"/>
             </m:naryPr>
@@ -141,7 +143,6 @@
                 <m:naryPr>
                   <m:chr m:val="∑"/>
                   <m:limLoc m:val="undOvr"/>
-                  <m:grow/>
                   <m:supHide m:val="off"/>
                   <m:supHide m:val="off"/>
                 </m:naryPr>
@@ -297,6 +298,7 @@
     </w:p>
     <w:p>
       <w:pPr>
+        <w:pStyle w:val="Compact"/>
         <w:numPr>
           <w:numId w:val="3"/>
           <w:ilvl w:val="0"/>
@@ -314,6 +316,7 @@
     </w:p>
     <w:p>
       <w:pPr>
+        <w:pStyle w:val="Compact"/>
         <w:numPr>
           <w:numId w:val="3"/>
           <w:ilvl w:val="0"/>
@@ -348,6 +351,7 @@
     </w:p>
     <w:p>
       <w:pPr>
+        <w:pStyle w:val="Compact"/>
         <w:numPr>
           <w:numId w:val="4"/>
           <w:ilvl w:val="0"/>
@@ -359,6 +363,7 @@
     </w:p>
     <w:p>
       <w:pPr>
+        <w:pStyle w:val="Compact"/>
         <w:numPr>
           <w:numId w:val="4"/>
           <w:ilvl w:val="0"/>
@@ -370,6 +375,7 @@
     </w:p>
     <w:p>
       <w:pPr>
+        <w:pStyle w:val="Compact"/>
         <w:numPr>
           <w:numId w:val="4"/>
           <w:ilvl w:val="0"/>
@@ -929,10 +935,6 @@
           <m:r>
             <m:rPr/>
             <m:t>ω</m:t>
-          </m:r>
-          <m:r>
-            <m:rPr/>
-            <m:t>h</m:t>
           </m:r>
           <m:f>
             <m:fPr>
@@ -1348,6 +1350,7 @@
     </w:p>
     <w:p>
       <w:pPr>
+        <w:pStyle w:val="Compact"/>
         <w:numPr>
           <w:numId w:val="5"/>
           <w:ilvl w:val="0"/>
@@ -1420,6 +1423,7 @@
     </w:p>
     <w:p>
       <w:pPr>
+        <w:pStyle w:val="Compact"/>
         <w:numPr>
           <w:numId w:val="5"/>
           <w:ilvl w:val="0"/>
@@ -1492,6 +1496,7 @@
     </w:p>
     <w:p>
       <w:pPr>
+        <w:pStyle w:val="Compact"/>
         <w:numPr>
           <w:numId w:val="5"/>
           <w:ilvl w:val="0"/>
@@ -3142,6 +3147,7 @@
     </w:p>
     <w:p>
       <w:pPr>
+        <w:pStyle w:val="Compact"/>
         <w:numPr>
           <w:numId w:val="6"/>
           <w:ilvl w:val="0"/>
@@ -3240,6 +3246,7 @@
     </w:p>
     <w:p>
       <w:pPr>
+        <w:pStyle w:val="Compact"/>
         <w:numPr>
           <w:numId w:val="6"/>
           <w:ilvl w:val="0"/>
@@ -3813,6 +3820,7 @@
     </w:p>
     <w:p>
       <w:pPr>
+        <w:pStyle w:val="Compact"/>
         <w:numPr>
           <w:numId w:val="7"/>
           <w:ilvl w:val="0"/>
@@ -4246,6 +4254,7 @@
     </w:p>
     <w:p>
       <w:pPr>
+        <w:pStyle w:val="Compact"/>
         <w:numPr>
           <w:numId w:val="9"/>
           <w:ilvl w:val="0"/>
@@ -4257,6 +4266,7 @@
     </w:p>
     <w:p>
       <w:pPr>
+        <w:pStyle w:val="Compact"/>
         <w:numPr>
           <w:numId w:val="9"/>
           <w:ilvl w:val="0"/>
@@ -4268,6 +4278,7 @@
     </w:p>
     <w:p>
       <w:pPr>
+        <w:pStyle w:val="Compact"/>
         <w:numPr>
           <w:numId w:val="9"/>
           <w:ilvl w:val="0"/>
@@ -5207,11 +5218,6 @@
       </m:oMathPara>
     </w:p>
     <w:p>
-      <w:r>
-        <w:t xml:space="preserve"> </w:t>
-      </w:r>
-    </w:p>
-    <w:p>
       <m:oMathPara>
         <m:oMathParaPr>
           <m:jc m:val="center"/>
@@ -5534,7 +5540,7 @@
 <file path=word/numbering.xml><?xml version="1.0" encoding="utf-8"?>
 <w:numbering xmlns:w="http://schemas.openxmlformats.org/wordprocessingml/2006/main">
   <w:abstractNum w:abstractNumId="0">
-    <w:nsid w:val="f76678c6"/>
+    <w:nsid w:val="9ee46bfc"/>
     <w:multiLevelType w:val="multilevel"/>
     <w:lvl w:ilvl="0">
       <w:numFmt w:val="bullet"/>
@@ -5615,7 +5621,7 @@
     </w:lvl>
   </w:abstractNum>
   <w:abstractNum w:abstractNumId="2">
-    <w:nsid w:val="22ffc226"/>
+    <w:nsid w:val="af1de0aa"/>
     <w:multiLevelType w:val="multilevel"/>
     <w:lvl w:ilvl="0">
       <w:numFmt w:val="bullet"/>
@@ -5696,7 +5702,7 @@
     </w:lvl>
   </w:abstractNum>
   <w:abstractNum w:abstractNumId="3">
-    <w:nsid w:val="d6ce1f0e"/>
+    <w:nsid w:val="a0cf8571"/>
     <w:multiLevelType w:val="multilevel"/>
     <w:lvl w:ilvl="0">
       <w:start w:val="1"/>
@@ -5876,6 +5882,17 @@
   <w:style w:type="paragraph" w:default="1" w:styleId="Normal">
     <w:name w:val="Normal"/>
     <w:qFormat/>
+    <w:pPr>
+      <w:spacing w:before="180" w:after="180"/>
+    </w:pPr>
+  </w:style>
+  <w:style w:type="paragraph" w:styleId="Compact">
+    <w:name w:val="Compact"/>
+    <w:basedOn w:val="Normal"/>
+    <w:qFormat/>
+    <w:pPr>
+      <w:spacing w:before="36" w:after="36"/>
+    </w:pPr>
   </w:style>
   <w:style w:type="paragraph" w:styleId="Title">
     <w:name w:val="Title"/>

</xml_diff>

<commit_message>
Fixed typo found by Annie
</commit_message>
<xml_diff>
--- a/Course_Notes/Chapter_12_Nash_equilibrium_and_Evolutionary_stable_strategies.docx
+++ b/Course_Notes/Chapter_12_Nash_equilibrium_and_Evolutionary_stable_strategies.docx
@@ -3451,10 +3451,20 @@
         <w:t xml:space="preserve"> </w:t>
       </w:r>
       <m:oMath>
-        <m:r>
-          <m:rPr/>
-          <m:t>σ</m:t>
-        </m:r>
+        <m:sSup>
+          <m:e>
+            <m:r>
+              <m:rPr/>
+              <m:t>σ</m:t>
+            </m:r>
+          </m:e>
+          <m:sup>
+            <m:r>
+              <m:rPr/>
+              <m:t>*</m:t>
+            </m:r>
+          </m:sup>
+        </m:sSup>
       </m:oMath>
       <w:r>
         <w:t xml:space="preserve"> </w:t>
@@ -5540,7 +5550,7 @@
 <file path=word/numbering.xml><?xml version="1.0" encoding="utf-8"?>
 <w:numbering xmlns:w="http://schemas.openxmlformats.org/wordprocessingml/2006/main">
   <w:abstractNum w:abstractNumId="0">
-    <w:nsid w:val="9ee46bfc"/>
+    <w:nsid w:val="2e880172"/>
     <w:multiLevelType w:val="multilevel"/>
     <w:lvl w:ilvl="0">
       <w:numFmt w:val="bullet"/>
@@ -5621,7 +5631,7 @@
     </w:lvl>
   </w:abstractNum>
   <w:abstractNum w:abstractNumId="2">
-    <w:nsid w:val="af1de0aa"/>
+    <w:nsid w:val="ef212540"/>
     <w:multiLevelType w:val="multilevel"/>
     <w:lvl w:ilvl="0">
       <w:numFmt w:val="bullet"/>
@@ -5702,7 +5712,7 @@
     </w:lvl>
   </w:abstractNum>
   <w:abstractNum w:abstractNumId="3">
-    <w:nsid w:val="a0cf8571"/>
+    <w:nsid w:val="d1c26eb7"/>
     <w:multiLevelType w:val="multilevel"/>
     <w:lvl w:ilvl="0">
       <w:start w:val="1"/>

</xml_diff>